<commit_message>
CA 2 project update
</commit_message>
<xml_diff>
--- a/CA 2 Capstone Report.docx
+++ b/CA 2 Capstone Report.docx
@@ -53,6 +53,144 @@
     <w:p>
       <w:r>
         <w:t>Housing prices are shaped by a wide array of factors, many of which are interdependent. These include macroeconomic indicators such as GDP growth and unemployment rates, microeconomic factors such as household income levels, and environmental elements like urbanization rates. Understanding how these variables interact provides invaluable insights for crafting policies that can promote economic growth and social stability. The integration of machine learning models into this analysis represents a significant leap forward in identifying nuanced relationships that might otherwise remain obscured.</w:t>
+      </w:r>
+    </w:p>
+    <w:p>
+      <w:pPr>
+        <w:pStyle w:val="Heading1"/>
+      </w:pPr>
+      <w:bookmarkStart w:id="1" w:name="_Toc183289050"/>
+      <w:r>
+        <w:t>2. Project Plan</w:t>
+      </w:r>
+      <w:bookmarkEnd w:id="1"/>
+    </w:p>
+    <w:p>
+      <w:r>
+        <w:t>Timeline and Milestones</w:t>
+      </w:r>
+    </w:p>
+    <w:p>
+      <w:r>
+        <w:t>The project was structured to align with a systematic project management methodology, ensuring effective prioritization of tasks and monitoring of progress. Key phases and milestones included:</w:t>
+      </w:r>
+    </w:p>
+    <w:p>
+      <w:pPr>
+        <w:numPr>
+          <w:ilvl w:val="0"/>
+          <w:numId w:val="1"/>
+        </w:numPr>
+      </w:pPr>
+      <w:r>
+        <w:t>Data Understanding and Preprocessing:</w:t>
+      </w:r>
+    </w:p>
+    <w:p>
+      <w:pPr>
+        <w:numPr>
+          <w:ilvl w:val="1"/>
+          <w:numId w:val="1"/>
+        </w:numPr>
+      </w:pPr>
+      <w:r>
+        <w:t>Week 1-3: Data loading, cleaning, and feature selection.</w:t>
+      </w:r>
+    </w:p>
+    <w:p>
+      <w:pPr>
+        <w:numPr>
+          <w:ilvl w:val="0"/>
+          <w:numId w:val="1"/>
+        </w:numPr>
+      </w:pPr>
+      <w:r>
+        <w:t>Exploratory Data Analysis (EDA):</w:t>
+      </w:r>
+    </w:p>
+    <w:p>
+      <w:pPr>
+        <w:numPr>
+          <w:ilvl w:val="1"/>
+          <w:numId w:val="1"/>
+        </w:numPr>
+      </w:pPr>
+      <w:r>
+        <w:t>Week 4-5: Statistical analysis and visualization of key trends.</w:t>
+      </w:r>
+    </w:p>
+    <w:p>
+      <w:pPr>
+        <w:numPr>
+          <w:ilvl w:val="0"/>
+          <w:numId w:val="1"/>
+        </w:numPr>
+      </w:pPr>
+      <w:r>
+        <w:t>Machine Learning Implementation:</w:t>
+      </w:r>
+    </w:p>
+    <w:p>
+      <w:pPr>
+        <w:numPr>
+          <w:ilvl w:val="1"/>
+          <w:numId w:val="1"/>
+        </w:numPr>
+      </w:pPr>
+      <w:r>
+        <w:t>Week 6-8: Model training, evaluation, and optimization.</w:t>
+      </w:r>
+    </w:p>
+    <w:p>
+      <w:pPr>
+        <w:numPr>
+          <w:ilvl w:val="0"/>
+          <w:numId w:val="1"/>
+        </w:numPr>
+      </w:pPr>
+      <w:r>
+        <w:lastRenderedPageBreak/>
+        <w:t>Findings and Reporting:</w:t>
+      </w:r>
+    </w:p>
+    <w:p>
+      <w:pPr>
+        <w:numPr>
+          <w:ilvl w:val="1"/>
+          <w:numId w:val="1"/>
+        </w:numPr>
+      </w:pPr>
+      <w:r>
+        <w:t>Week 9-10: Synthesizing insights and drafting conclusions.</w:t>
+      </w:r>
+    </w:p>
+    <w:p>
+      <w:r>
+        <w:t>Challenges and Monitoring</w:t>
+      </w:r>
+    </w:p>
+    <w:p>
+      <w:r>
+        <w:t>Data Quality:</w:t>
+      </w:r>
+      <w:r>
+        <w:t xml:space="preserve"> Addressed through rigorous preprocessing steps, ensuring consistency and reliability in the dataset. This included resolving data imbalances and confirming uniformity across time-series entries.</w:t>
+      </w:r>
+    </w:p>
+    <w:p>
+      <w:r>
+        <w:t>Model Optimization:</w:t>
+      </w:r>
+      <w:r>
+        <w:t xml:space="preserve"> Iterative experimentation with algorithms and hyperparameters to maximize performance. Particular attention was given to balancing model complexity and interpretability.</w:t>
+      </w:r>
+    </w:p>
+    <w:p>
+      <w:r>
+        <w:t>Time Constraints:</w:t>
+      </w:r>
+      <w:r>
+        <w:t xml:space="preserve"> Weekly reviews ensured adherence to the timeline while maintaining flexibility for adjustments. Any delays in specific phases, such as EDA, were mitigated by overlapping tasks with subsequent phases.</w:t>
       </w:r>
     </w:p>
     <w:p/>
@@ -64,6 +202,131 @@
     </w:sectPr>
   </w:body>
 </w:document>
+</file>
+
+<file path=word/numbering.xml><?xml version="1.0" encoding="utf-8"?>
+<w:numbering xmlns:wpc="http://schemas.microsoft.com/office/word/2010/wordprocessingCanvas" xmlns:cx="http://schemas.microsoft.com/office/drawing/2014/chartex" xmlns:cx1="http://schemas.microsoft.com/office/drawing/2015/9/8/chartex" xmlns:cx2="http://schemas.microsoft.com/office/drawing/2015/10/21/chartex" xmlns:cx3="http://schemas.microsoft.com/office/drawing/2016/5/9/chartex" xmlns:cx4="http://schemas.microsoft.com/office/drawing/2016/5/10/chartex" xmlns:cx5="http://schemas.microsoft.com/office/drawing/2016/5/11/chartex" xmlns:cx6="http://schemas.microsoft.com/office/drawing/2016/5/12/chartex" xmlns:cx7="http://schemas.microsoft.com/office/drawing/2016/5/13/chartex" xmlns:cx8="http://schemas.microsoft.com/office/drawing/2016/5/14/chartex" xmlns:mc="http://schemas.openxmlformats.org/markup-compatibility/2006" xmlns:aink="http://schemas.microsoft.com/office/drawing/2016/ink" xmlns:am3d="http://schemas.microsoft.com/office/drawing/2017/model3d" xmlns:o="urn:schemas-microsoft-com:office:office" xmlns:oel="http://schemas.microsoft.com/office/2019/extlst" xmlns:r="http://schemas.openxmlformats.org/officeDocument/2006/relationships" xmlns:m="http://schemas.openxmlformats.org/officeDocument/2006/math" xmlns:v="urn:schemas-microsoft-com:vml" xmlns:wp14="http://schemas.microsoft.com/office/word/2010/wordprocessingDrawing" xmlns:wp="http://schemas.openxmlformats.org/drawingml/2006/wordprocessingDrawing" xmlns:w10="urn:schemas-microsoft-com:office:word" xmlns:w="http://schemas.openxmlformats.org/wordprocessingml/2006/main" xmlns:w14="http://schemas.microsoft.com/office/word/2010/wordml" xmlns:w15="http://schemas.microsoft.com/office/word/2012/wordml" xmlns:w16cex="http://schemas.microsoft.com/office/word/2018/wordml/cex" xmlns:w16cid="http://schemas.microsoft.com/office/word/2016/wordml/cid" xmlns:w16="http://schemas.microsoft.com/office/word/2018/wordml" xmlns:w16du="http://schemas.microsoft.com/office/word/2023/wordml/word16du" xmlns:w16sdtdh="http://schemas.microsoft.com/office/word/2020/wordml/sdtdatahash" xmlns:w16se="http://schemas.microsoft.com/office/word/2015/wordml/symex" xmlns:wpg="http://schemas.microsoft.com/office/word/2010/wordprocessingGroup" xmlns:wpi="http://schemas.microsoft.com/office/word/2010/wordprocessingInk" xmlns:wne="http://schemas.microsoft.com/office/word/2006/wordml" xmlns:wps="http://schemas.microsoft.com/office/word/2010/wordprocessingShape" mc:Ignorable="w14 w15 w16se w16cid w16 w16cex w16sdtdh w16du wp14">
+  <w:abstractNum w:abstractNumId="0" w15:restartNumberingAfterBreak="0">
+    <w:nsid w:val="00306F2B"/>
+    <w:multiLevelType w:val="multilevel"/>
+    <w:tmpl w:val="0A52381E"/>
+    <w:lvl w:ilvl="0">
+      <w:start w:val="1"/>
+      <w:numFmt w:val="decimal"/>
+      <w:lvlText w:val="%1."/>
+      <w:lvlJc w:val="left"/>
+      <w:pPr>
+        <w:tabs>
+          <w:tab w:val="num" w:pos="720"/>
+        </w:tabs>
+        <w:ind w:left="720" w:hanging="360"/>
+      </w:pPr>
+    </w:lvl>
+    <w:lvl w:ilvl="1">
+      <w:start w:val="1"/>
+      <w:numFmt w:val="bullet"/>
+      <w:lvlText w:val="o"/>
+      <w:lvlJc w:val="left"/>
+      <w:pPr>
+        <w:tabs>
+          <w:tab w:val="num" w:pos="1440"/>
+        </w:tabs>
+        <w:ind w:left="1440" w:hanging="360"/>
+      </w:pPr>
+      <w:rPr>
+        <w:rFonts w:ascii="Courier New" w:hAnsi="Courier New" w:hint="default"/>
+        <w:sz w:val="20"/>
+      </w:rPr>
+    </w:lvl>
+    <w:lvl w:ilvl="2" w:tentative="1">
+      <w:start w:val="1"/>
+      <w:numFmt w:val="decimal"/>
+      <w:lvlText w:val="%3."/>
+      <w:lvlJc w:val="left"/>
+      <w:pPr>
+        <w:tabs>
+          <w:tab w:val="num" w:pos="2160"/>
+        </w:tabs>
+        <w:ind w:left="2160" w:hanging="360"/>
+      </w:pPr>
+    </w:lvl>
+    <w:lvl w:ilvl="3" w:tentative="1">
+      <w:start w:val="1"/>
+      <w:numFmt w:val="decimal"/>
+      <w:lvlText w:val="%4."/>
+      <w:lvlJc w:val="left"/>
+      <w:pPr>
+        <w:tabs>
+          <w:tab w:val="num" w:pos="2880"/>
+        </w:tabs>
+        <w:ind w:left="2880" w:hanging="360"/>
+      </w:pPr>
+    </w:lvl>
+    <w:lvl w:ilvl="4" w:tentative="1">
+      <w:start w:val="1"/>
+      <w:numFmt w:val="decimal"/>
+      <w:lvlText w:val="%5."/>
+      <w:lvlJc w:val="left"/>
+      <w:pPr>
+        <w:tabs>
+          <w:tab w:val="num" w:pos="3600"/>
+        </w:tabs>
+        <w:ind w:left="3600" w:hanging="360"/>
+      </w:pPr>
+    </w:lvl>
+    <w:lvl w:ilvl="5" w:tentative="1">
+      <w:start w:val="1"/>
+      <w:numFmt w:val="decimal"/>
+      <w:lvlText w:val="%6."/>
+      <w:lvlJc w:val="left"/>
+      <w:pPr>
+        <w:tabs>
+          <w:tab w:val="num" w:pos="4320"/>
+        </w:tabs>
+        <w:ind w:left="4320" w:hanging="360"/>
+      </w:pPr>
+    </w:lvl>
+    <w:lvl w:ilvl="6" w:tentative="1">
+      <w:start w:val="1"/>
+      <w:numFmt w:val="decimal"/>
+      <w:lvlText w:val="%7."/>
+      <w:lvlJc w:val="left"/>
+      <w:pPr>
+        <w:tabs>
+          <w:tab w:val="num" w:pos="5040"/>
+        </w:tabs>
+        <w:ind w:left="5040" w:hanging="360"/>
+      </w:pPr>
+    </w:lvl>
+    <w:lvl w:ilvl="7" w:tentative="1">
+      <w:start w:val="1"/>
+      <w:numFmt w:val="decimal"/>
+      <w:lvlText w:val="%8."/>
+      <w:lvlJc w:val="left"/>
+      <w:pPr>
+        <w:tabs>
+          <w:tab w:val="num" w:pos="5760"/>
+        </w:tabs>
+        <w:ind w:left="5760" w:hanging="360"/>
+      </w:pPr>
+    </w:lvl>
+    <w:lvl w:ilvl="8" w:tentative="1">
+      <w:start w:val="1"/>
+      <w:numFmt w:val="decimal"/>
+      <w:lvlText w:val="%9."/>
+      <w:lvlJc w:val="left"/>
+      <w:pPr>
+        <w:tabs>
+          <w:tab w:val="num" w:pos="6480"/>
+        </w:tabs>
+        <w:ind w:left="6480" w:hanging="360"/>
+      </w:pPr>
+    </w:lvl>
+  </w:abstractNum>
+  <w:num w:numId="1" w16cid:durableId="860046598">
+    <w:abstractNumId w:val="0"/>
+  </w:num>
+</w:numbering>
 </file>
 
 <file path=word/styles.xml><?xml version="1.0" encoding="utf-8"?>

</xml_diff>

<commit_message>
CA 2 business update
</commit_message>
<xml_diff>
--- a/CA 2 Capstone Report.docx
+++ b/CA 2 Capstone Report.docx
@@ -191,6 +191,83 @@
       </w:r>
       <w:r>
         <w:t xml:space="preserve"> Weekly reviews ensured adherence to the timeline while maintaining flexibility for adjustments. Any delays in specific phases, such as EDA, were mitigated by overlapping tasks with subsequent phases.</w:t>
+      </w:r>
+    </w:p>
+    <w:p>
+      <w:pPr>
+        <w:pStyle w:val="Heading1"/>
+      </w:pPr>
+      <w:bookmarkStart w:id="2" w:name="_Toc183289051"/>
+      <w:r>
+        <w:t>3. Business Understanding</w:t>
+      </w:r>
+      <w:bookmarkEnd w:id="2"/>
+    </w:p>
+    <w:p>
+      <w:r>
+        <w:t>The housing market’s dynamic nature creates a growing need for advanced prediction techniques that account for diverse influencing factors. Housing prices are not only influenced by intrinsic attributes such as property location and size but also by broader economic, demographic, and social trends. These trends include fluctuations in interest rates, shifts in population density, and changes in income distribution across regions. Machine learning models excel in capturing such complex and multi-dimensional relationships, providing a distinct advantage over traditional methods.</w:t>
+      </w:r>
+    </w:p>
+    <w:p>
+      <w:r>
+        <w:t>By utilizing machine learning models, this project aims to:</w:t>
+      </w:r>
+    </w:p>
+    <w:p>
+      <w:pPr>
+        <w:numPr>
+          <w:ilvl w:val="0"/>
+          <w:numId w:val="2"/>
+        </w:numPr>
+      </w:pPr>
+      <w:r>
+        <w:t>Enhance forecasting accuracy</w:t>
+      </w:r>
+      <w:r>
+        <w:t xml:space="preserve"> for housing prices by incorporating economic, demographic, and property-specific variables. Machine learning enables the integration of diverse datasets, from historical price trends to real-time economic indicators, ensuring more precise and timely predictions.</w:t>
+      </w:r>
+    </w:p>
+    <w:p>
+      <w:pPr>
+        <w:numPr>
+          <w:ilvl w:val="0"/>
+          <w:numId w:val="2"/>
+        </w:numPr>
+      </w:pPr>
+      <w:r>
+        <w:t>Identify key drivers of price changes</w:t>
+      </w:r>
+      <w:r>
+        <w:t xml:space="preserve"> to support data-driven decision-making in real estate investment and urban planning. Understanding these drivers helps stakeholders make informed choices about resource allocation, development priorities, and risk management.</w:t>
+      </w:r>
+    </w:p>
+    <w:p>
+      <w:r>
+        <w:t>For example, urbanization rates—which reflect the population density of urban areas—are critical for identifying housing demand patterns. As urban areas expand, the demand for housing typically rises, influencing price trends and affordability metrics. Similarly, economic indicators like average income levels provide a lens into housing affordability, highlighting disparities across different regions and socio-economic groups. These insights allow stakeholders to implement informed strategies that address challenges such as housing shortages and affordability gaps.</w:t>
+      </w:r>
+    </w:p>
+    <w:p>
+      <w:r>
+        <w:t xml:space="preserve">The project’s scope, as defined in CA 1, excludes commercial real estate and rental markets, focusing solely on housing prices within the European Union. This focus ensures that the analysis remains relevant to policymakers and developers who are tasked with addressing pressing housing challenges. The inclusion of economic and demographic variables ensures a targeted and practical approach, as these factors are key determinants of market </w:t>
+      </w:r>
+      <w:proofErr w:type="spellStart"/>
+      <w:r>
+        <w:t>behavior</w:t>
+      </w:r>
+      <w:proofErr w:type="spellEnd"/>
+      <w:r>
+        <w:t>. For instance, GDP growth can signal economic prosperity, driving increased housing demand, while unemployment rates might indicate potential market slowdowns.</w:t>
+      </w:r>
+    </w:p>
+    <w:p>
+      <w:r>
+        <w:lastRenderedPageBreak/>
+        <w:t>Additionally, this study emphasizes the importance of understanding regional variations. Housing markets are inherently local, with significant differences in trends between urban and rural areas, as well as across countries and regions within the EU. Factors such as infrastructure development, regional GDP contributions, and migration patterns further influence these trends, making localized insights critical for effective decision-making. Policymakers can leverage these findings to tailor interventions that address specific regional challenges, such as affordable housing shortages in metropolitan areas or underutilized properties in less populated regions.</w:t>
+      </w:r>
+    </w:p>
+    <w:p>
+      <w:r>
+        <w:t>This comprehensive approach ensures that the findings of this project are actionable and valuable for a wide range of stakeholders. Real estate investors can use the insights to identify lucrative opportunities, while urban planners can align their strategies with projected demand trends. Ultimately, the goal is to provide a robust analytical foundation that supports sustainable and equitable growth in the housing market.</w:t>
       </w:r>
     </w:p>
     <w:p/>
@@ -323,8 +400,160 @@
       </w:pPr>
     </w:lvl>
   </w:abstractNum>
+  <w:abstractNum w:abstractNumId="1" w15:restartNumberingAfterBreak="0">
+    <w:nsid w:val="606E2105"/>
+    <w:multiLevelType w:val="multilevel"/>
+    <w:tmpl w:val="E460D29E"/>
+    <w:lvl w:ilvl="0">
+      <w:start w:val="1"/>
+      <w:numFmt w:val="bullet"/>
+      <w:lvlText w:val=""/>
+      <w:lvlJc w:val="left"/>
+      <w:pPr>
+        <w:tabs>
+          <w:tab w:val="num" w:pos="720"/>
+        </w:tabs>
+        <w:ind w:left="720" w:hanging="360"/>
+      </w:pPr>
+      <w:rPr>
+        <w:rFonts w:ascii="Symbol" w:hAnsi="Symbol" w:hint="default"/>
+        <w:sz w:val="20"/>
+      </w:rPr>
+    </w:lvl>
+    <w:lvl w:ilvl="1" w:tentative="1">
+      <w:start w:val="1"/>
+      <w:numFmt w:val="bullet"/>
+      <w:lvlText w:val="o"/>
+      <w:lvlJc w:val="left"/>
+      <w:pPr>
+        <w:tabs>
+          <w:tab w:val="num" w:pos="1440"/>
+        </w:tabs>
+        <w:ind w:left="1440" w:hanging="360"/>
+      </w:pPr>
+      <w:rPr>
+        <w:rFonts w:ascii="Courier New" w:hAnsi="Courier New" w:hint="default"/>
+        <w:sz w:val="20"/>
+      </w:rPr>
+    </w:lvl>
+    <w:lvl w:ilvl="2" w:tentative="1">
+      <w:start w:val="1"/>
+      <w:numFmt w:val="bullet"/>
+      <w:lvlText w:val=""/>
+      <w:lvlJc w:val="left"/>
+      <w:pPr>
+        <w:tabs>
+          <w:tab w:val="num" w:pos="2160"/>
+        </w:tabs>
+        <w:ind w:left="2160" w:hanging="360"/>
+      </w:pPr>
+      <w:rPr>
+        <w:rFonts w:ascii="Wingdings" w:hAnsi="Wingdings" w:hint="default"/>
+        <w:sz w:val="20"/>
+      </w:rPr>
+    </w:lvl>
+    <w:lvl w:ilvl="3" w:tentative="1">
+      <w:start w:val="1"/>
+      <w:numFmt w:val="bullet"/>
+      <w:lvlText w:val=""/>
+      <w:lvlJc w:val="left"/>
+      <w:pPr>
+        <w:tabs>
+          <w:tab w:val="num" w:pos="2880"/>
+        </w:tabs>
+        <w:ind w:left="2880" w:hanging="360"/>
+      </w:pPr>
+      <w:rPr>
+        <w:rFonts w:ascii="Wingdings" w:hAnsi="Wingdings" w:hint="default"/>
+        <w:sz w:val="20"/>
+      </w:rPr>
+    </w:lvl>
+    <w:lvl w:ilvl="4" w:tentative="1">
+      <w:start w:val="1"/>
+      <w:numFmt w:val="bullet"/>
+      <w:lvlText w:val=""/>
+      <w:lvlJc w:val="left"/>
+      <w:pPr>
+        <w:tabs>
+          <w:tab w:val="num" w:pos="3600"/>
+        </w:tabs>
+        <w:ind w:left="3600" w:hanging="360"/>
+      </w:pPr>
+      <w:rPr>
+        <w:rFonts w:ascii="Wingdings" w:hAnsi="Wingdings" w:hint="default"/>
+        <w:sz w:val="20"/>
+      </w:rPr>
+    </w:lvl>
+    <w:lvl w:ilvl="5" w:tentative="1">
+      <w:start w:val="1"/>
+      <w:numFmt w:val="bullet"/>
+      <w:lvlText w:val=""/>
+      <w:lvlJc w:val="left"/>
+      <w:pPr>
+        <w:tabs>
+          <w:tab w:val="num" w:pos="4320"/>
+        </w:tabs>
+        <w:ind w:left="4320" w:hanging="360"/>
+      </w:pPr>
+      <w:rPr>
+        <w:rFonts w:ascii="Wingdings" w:hAnsi="Wingdings" w:hint="default"/>
+        <w:sz w:val="20"/>
+      </w:rPr>
+    </w:lvl>
+    <w:lvl w:ilvl="6" w:tentative="1">
+      <w:start w:val="1"/>
+      <w:numFmt w:val="bullet"/>
+      <w:lvlText w:val=""/>
+      <w:lvlJc w:val="left"/>
+      <w:pPr>
+        <w:tabs>
+          <w:tab w:val="num" w:pos="5040"/>
+        </w:tabs>
+        <w:ind w:left="5040" w:hanging="360"/>
+      </w:pPr>
+      <w:rPr>
+        <w:rFonts w:ascii="Wingdings" w:hAnsi="Wingdings" w:hint="default"/>
+        <w:sz w:val="20"/>
+      </w:rPr>
+    </w:lvl>
+    <w:lvl w:ilvl="7" w:tentative="1">
+      <w:start w:val="1"/>
+      <w:numFmt w:val="bullet"/>
+      <w:lvlText w:val=""/>
+      <w:lvlJc w:val="left"/>
+      <w:pPr>
+        <w:tabs>
+          <w:tab w:val="num" w:pos="5760"/>
+        </w:tabs>
+        <w:ind w:left="5760" w:hanging="360"/>
+      </w:pPr>
+      <w:rPr>
+        <w:rFonts w:ascii="Wingdings" w:hAnsi="Wingdings" w:hint="default"/>
+        <w:sz w:val="20"/>
+      </w:rPr>
+    </w:lvl>
+    <w:lvl w:ilvl="8" w:tentative="1">
+      <w:start w:val="1"/>
+      <w:numFmt w:val="bullet"/>
+      <w:lvlText w:val=""/>
+      <w:lvlJc w:val="left"/>
+      <w:pPr>
+        <w:tabs>
+          <w:tab w:val="num" w:pos="6480"/>
+        </w:tabs>
+        <w:ind w:left="6480" w:hanging="360"/>
+      </w:pPr>
+      <w:rPr>
+        <w:rFonts w:ascii="Wingdings" w:hAnsi="Wingdings" w:hint="default"/>
+        <w:sz w:val="20"/>
+      </w:rPr>
+    </w:lvl>
+  </w:abstractNum>
   <w:num w:numId="1" w16cid:durableId="860046598">
     <w:abstractNumId w:val="0"/>
+  </w:num>
+  <w:num w:numId="2" w16cid:durableId="1311517784">
+    <w:abstractNumId w:val="1"/>
   </w:num>
 </w:numbering>
 </file>

</xml_diff>

<commit_message>
CA2 demographic variables update
</commit_message>
<xml_diff>
--- a/CA 2 Capstone Report.docx
+++ b/CA 2 Capstone Report.docx
@@ -319,6 +319,43 @@
         <w:t xml:space="preserve"> GDP growth rate, unemployment rate, and interest rates. These indicators are critical for understanding macroeconomic conditions that influence housing demand and affordability. For example, rising GDP growth rates often correlate with increased purchasing power, which can drive housing prices upward.</w:t>
       </w:r>
     </w:p>
+    <w:p>
+      <w:pPr>
+        <w:numPr>
+          <w:ilvl w:val="0"/>
+          <w:numId w:val="3"/>
+        </w:numPr>
+      </w:pPr>
+      <w:r>
+        <w:t>Demographic Variables:</w:t>
+      </w:r>
+      <w:r>
+        <w:t xml:space="preserve"> Population growth rate and urbanization rate. These variables reflect societal trends, such as migration to urban areas, which can create increased housing demand in specific regions. A growing population in metropolitan areas often leads to higher property values due to increased competition for available housing.</w:t>
+      </w:r>
+    </w:p>
+    <w:p>
+      <w:pPr>
+        <w:numPr>
+          <w:ilvl w:val="0"/>
+          <w:numId w:val="3"/>
+        </w:numPr>
+      </w:pPr>
+      <w:r>
+        <w:t>Geographic Metadata:</w:t>
+      </w:r>
+      <w:r>
+        <w:t xml:space="preserve"> Country, city, region, and climate zone. This information allows for location-based analyses, enabling the identification of regional disparities and localized trends in housing prices. For instance, areas with </w:t>
+      </w:r>
+      <w:proofErr w:type="spellStart"/>
+      <w:r>
+        <w:t>favorable</w:t>
+      </w:r>
+      <w:proofErr w:type="spellEnd"/>
+      <w:r>
+        <w:t xml:space="preserve"> climates may experience higher housing prices due to their attractiveness to both residents and investors.</w:t>
+      </w:r>
+    </w:p>
+    <w:p/>
     <w:p/>
     <w:sectPr>
       <w:pgSz w:w="11906" w:h="16838"/>

</xml_diff>

<commit_message>
CA2 key observ update
</commit_message>
<xml_diff>
--- a/CA 2 Capstone Report.docx
+++ b/CA 2 Capstone Report.docx
@@ -1,6 +1,6 @@
 
 <file path=word/document.xml><?xml version="1.0" encoding="utf-8"?>
-<w:document xmlns:wpc="http://schemas.microsoft.com/office/word/2010/wordprocessingCanvas" xmlns:cx="http://schemas.microsoft.com/office/drawing/2014/chartex" xmlns:cx1="http://schemas.microsoft.com/office/drawing/2015/9/8/chartex" xmlns:cx2="http://schemas.microsoft.com/office/drawing/2015/10/21/chartex" xmlns:cx3="http://schemas.microsoft.com/office/drawing/2016/5/9/chartex" xmlns:cx4="http://schemas.microsoft.com/office/drawing/2016/5/10/chartex" xmlns:cx5="http://schemas.microsoft.com/office/drawing/2016/5/11/chartex" xmlns:cx6="http://schemas.microsoft.com/office/drawing/2016/5/12/chartex" xmlns:cx7="http://schemas.microsoft.com/office/drawing/2016/5/13/chartex" xmlns:cx8="http://schemas.microsoft.com/office/drawing/2016/5/14/chartex" xmlns:mc="http://schemas.openxmlformats.org/markup-compatibility/2006" xmlns:aink="http://schemas.microsoft.com/office/drawing/2016/ink" xmlns:am3d="http://schemas.microsoft.com/office/drawing/2017/model3d" xmlns:o="urn:schemas-microsoft-com:office:office" xmlns:oel="http://schemas.microsoft.com/office/2019/extlst" xmlns:r="http://schemas.openxmlformats.org/officeDocument/2006/relationships" xmlns:m="http://schemas.openxmlformats.org/officeDocument/2006/math" xmlns:v="urn:schemas-microsoft-com:vml" xmlns:wp14="http://schemas.microsoft.com/office/word/2010/wordprocessingDrawing" xmlns:wp="http://schemas.openxmlformats.org/drawingml/2006/wordprocessingDrawing" xmlns:w10="urn:schemas-microsoft-com:office:word" xmlns:w="http://schemas.openxmlformats.org/wordprocessingml/2006/main" xmlns:w14="http://schemas.microsoft.com/office/word/2010/wordml" xmlns:w15="http://schemas.microsoft.com/office/word/2012/wordml" xmlns:w16cex="http://schemas.microsoft.com/office/word/2018/wordml/cex" xmlns:w16cid="http://schemas.microsoft.com/office/word/2016/wordml/cid" xmlns:w16="http://schemas.microsoft.com/office/word/2018/wordml" xmlns:w16du="http://schemas.microsoft.com/office/word/2023/wordml/word16du" xmlns:w16sdtdh="http://schemas.microsoft.com/office/word/2020/wordml/sdtdatahash" xmlns:w16se="http://schemas.microsoft.com/office/word/2015/wordml/symex" xmlns:wpg="http://schemas.microsoft.com/office/word/2010/wordprocessingGroup" xmlns:wpi="http://schemas.microsoft.com/office/word/2010/wordprocessingInk" xmlns:wne="http://schemas.microsoft.com/office/word/2006/wordml" xmlns:wps="http://schemas.microsoft.com/office/word/2010/wordprocessingShape" mc:Ignorable="w14 w15 w16se w16cid w16 w16cex w16sdtdh w16du wp14">
+<w:document xmlns:wpc="http://schemas.microsoft.com/office/word/2010/wordprocessingCanvas" xmlns:cx="http://schemas.microsoft.com/office/drawing/2014/chartex" xmlns:cx1="http://schemas.microsoft.com/office/drawing/2015/9/8/chartex" xmlns:cx2="http://schemas.microsoft.com/office/drawing/2015/10/21/chartex" xmlns:cx3="http://schemas.microsoft.com/office/drawing/2016/5/9/chartex" xmlns:cx4="http://schemas.microsoft.com/office/drawing/2016/5/10/chartex" xmlns:cx5="http://schemas.microsoft.com/office/drawing/2016/5/11/chartex" xmlns:cx6="http://schemas.microsoft.com/office/drawing/2016/5/12/chartex" xmlns:cx7="http://schemas.microsoft.com/office/drawing/2016/5/13/chartex" xmlns:cx8="http://schemas.microsoft.com/office/drawing/2016/5/14/chartex" xmlns:mc="http://schemas.openxmlformats.org/markup-compatibility/2006" xmlns:aink="http://schemas.microsoft.com/office/drawing/2016/ink" xmlns:am3d="http://schemas.microsoft.com/office/drawing/2017/model3d" xmlns:o="urn:schemas-microsoft-com:office:office" xmlns:oel="http://schemas.microsoft.com/office/2019/extlst" xmlns:r="http://schemas.openxmlformats.org/officeDocument/2006/relationships" xmlns:m="http://schemas.openxmlformats.org/officeDocument/2006/math" xmlns:v="urn:schemas-microsoft-com:vml" xmlns:wp14="http://schemas.microsoft.com/office/word/2010/wordprocessingDrawing" xmlns:wp="http://schemas.openxmlformats.org/drawingml/2006/wordprocessingDrawing" xmlns:w10="urn:schemas-microsoft-com:office:word" xmlns:w="http://schemas.openxmlformats.org/wordprocessingml/2006/main" xmlns:w14="http://schemas.microsoft.com/office/word/2010/wordml" xmlns:w15="http://schemas.microsoft.com/office/word/2012/wordml" xmlns:w16cex="http://schemas.microsoft.com/office/word/2018/wordml/cex" xmlns:w16cid="http://schemas.microsoft.com/office/word/2016/wordml/cid" xmlns:w16="http://schemas.microsoft.com/office/word/2018/wordml" xmlns:w16du="http://schemas.microsoft.com/office/word/2023/wordml/word16du" xmlns:w16sdtdh="http://schemas.microsoft.com/office/word/2020/wordml/sdtdatahash" xmlns:w16sdtfl="http://schemas.microsoft.com/office/word/2024/wordml/sdtformatlock" xmlns:w16se="http://schemas.microsoft.com/office/word/2015/wordml/symex" xmlns:wpg="http://schemas.microsoft.com/office/word/2010/wordprocessingGroup" xmlns:wpi="http://schemas.microsoft.com/office/word/2010/wordprocessingInk" xmlns:wne="http://schemas.microsoft.com/office/word/2006/wordml" xmlns:wps="http://schemas.microsoft.com/office/word/2010/wordprocessingShape" mc:Ignorable="w14 w15 w16se w16cid w16 w16cex w16sdtdh w16sdtfl w16du wp14">
   <w:body>
     <w:p>
       <w:pPr>
@@ -353,6 +353,83 @@
       <w:proofErr w:type="spellEnd"/>
       <w:r>
         <w:t xml:space="preserve"> climates may experience higher housing prices due to their attractiveness to both residents and investors.</w:t>
+      </w:r>
+    </w:p>
+    <w:p>
+      <w:r>
+        <w:t>Key Observations</w:t>
+      </w:r>
+    </w:p>
+    <w:p>
+      <w:pPr>
+        <w:numPr>
+          <w:ilvl w:val="0"/>
+          <w:numId w:val="4"/>
+        </w:numPr>
+      </w:pPr>
+      <w:r>
+        <w:t>No Missing Values:</w:t>
+      </w:r>
+    </w:p>
+    <w:p>
+      <w:pPr>
+        <w:numPr>
+          <w:ilvl w:val="1"/>
+          <w:numId w:val="4"/>
+        </w:numPr>
+      </w:pPr>
+      <w:r>
+        <w:t xml:space="preserve">No missing values were identified in the dataset, ensuring data completeness and eliminating the need for imputation. This enhances the reliability of the subsequent analysis and </w:t>
+      </w:r>
+      <w:proofErr w:type="spellStart"/>
+      <w:r>
+        <w:t>modeling</w:t>
+      </w:r>
+      <w:proofErr w:type="spellEnd"/>
+      <w:r>
+        <w:t xml:space="preserve"> processes, as no assumptions need to be made about missing data points.</w:t>
+      </w:r>
+    </w:p>
+    <w:p>
+      <w:pPr>
+        <w:numPr>
+          <w:ilvl w:val="0"/>
+          <w:numId w:val="4"/>
+        </w:numPr>
+      </w:pPr>
+      <w:r>
+        <w:lastRenderedPageBreak/>
+        <w:t>Time-Series Trends:</w:t>
+      </w:r>
+    </w:p>
+    <w:p>
+      <w:pPr>
+        <w:numPr>
+          <w:ilvl w:val="1"/>
+          <w:numId w:val="4"/>
+        </w:numPr>
+      </w:pPr>
+      <w:r>
+        <w:t xml:space="preserve">The dataset revealed steady growth in housing prices for major cities like Vienna, suggesting sustained demand in urban areas. These trends highlight the importance of urban </w:t>
+      </w:r>
+      <w:proofErr w:type="spellStart"/>
+      <w:r>
+        <w:t>centers</w:t>
+      </w:r>
+      <w:proofErr w:type="spellEnd"/>
+      <w:r>
+        <w:t xml:space="preserve"> in driving housing market dynamics, often influenced by factors such as economic activity and infrastructure development.</w:t>
+      </w:r>
+    </w:p>
+    <w:p>
+      <w:pPr>
+        <w:numPr>
+          <w:ilvl w:val="1"/>
+          <w:numId w:val="4"/>
+        </w:numPr>
+      </w:pPr>
+      <w:r>
+        <w:t>Time-series analysis of housing prices also indicated seasonal patterns, where prices peaked during specific periods, possibly due to market cycles or seasonal economic activity. These insights are valuable for anticipating future price movements and identifying optimal investment periods.</w:t>
       </w:r>
     </w:p>
     <w:p/>
@@ -368,7 +445,7 @@
 </file>
 
 <file path=word/numbering.xml><?xml version="1.0" encoding="utf-8"?>
-<w:numbering xmlns:wpc="http://schemas.microsoft.com/office/word/2010/wordprocessingCanvas" xmlns:cx="http://schemas.microsoft.com/office/drawing/2014/chartex" xmlns:cx1="http://schemas.microsoft.com/office/drawing/2015/9/8/chartex" xmlns:cx2="http://schemas.microsoft.com/office/drawing/2015/10/21/chartex" xmlns:cx3="http://schemas.microsoft.com/office/drawing/2016/5/9/chartex" xmlns:cx4="http://schemas.microsoft.com/office/drawing/2016/5/10/chartex" xmlns:cx5="http://schemas.microsoft.com/office/drawing/2016/5/11/chartex" xmlns:cx6="http://schemas.microsoft.com/office/drawing/2016/5/12/chartex" xmlns:cx7="http://schemas.microsoft.com/office/drawing/2016/5/13/chartex" xmlns:cx8="http://schemas.microsoft.com/office/drawing/2016/5/14/chartex" xmlns:mc="http://schemas.openxmlformats.org/markup-compatibility/2006" xmlns:aink="http://schemas.microsoft.com/office/drawing/2016/ink" xmlns:am3d="http://schemas.microsoft.com/office/drawing/2017/model3d" xmlns:o="urn:schemas-microsoft-com:office:office" xmlns:oel="http://schemas.microsoft.com/office/2019/extlst" xmlns:r="http://schemas.openxmlformats.org/officeDocument/2006/relationships" xmlns:m="http://schemas.openxmlformats.org/officeDocument/2006/math" xmlns:v="urn:schemas-microsoft-com:vml" xmlns:wp14="http://schemas.microsoft.com/office/word/2010/wordprocessingDrawing" xmlns:wp="http://schemas.openxmlformats.org/drawingml/2006/wordprocessingDrawing" xmlns:w10="urn:schemas-microsoft-com:office:word" xmlns:w="http://schemas.openxmlformats.org/wordprocessingml/2006/main" xmlns:w14="http://schemas.microsoft.com/office/word/2010/wordml" xmlns:w15="http://schemas.microsoft.com/office/word/2012/wordml" xmlns:w16cex="http://schemas.microsoft.com/office/word/2018/wordml/cex" xmlns:w16cid="http://schemas.microsoft.com/office/word/2016/wordml/cid" xmlns:w16="http://schemas.microsoft.com/office/word/2018/wordml" xmlns:w16du="http://schemas.microsoft.com/office/word/2023/wordml/word16du" xmlns:w16sdtdh="http://schemas.microsoft.com/office/word/2020/wordml/sdtdatahash" xmlns:w16se="http://schemas.microsoft.com/office/word/2015/wordml/symex" xmlns:wpg="http://schemas.microsoft.com/office/word/2010/wordprocessingGroup" xmlns:wpi="http://schemas.microsoft.com/office/word/2010/wordprocessingInk" xmlns:wne="http://schemas.microsoft.com/office/word/2006/wordml" xmlns:wps="http://schemas.microsoft.com/office/word/2010/wordprocessingShape" mc:Ignorable="w14 w15 w16se w16cid w16 w16cex w16sdtdh w16du wp14">
+<w:numbering xmlns:wpc="http://schemas.microsoft.com/office/word/2010/wordprocessingCanvas" xmlns:cx="http://schemas.microsoft.com/office/drawing/2014/chartex" xmlns:cx1="http://schemas.microsoft.com/office/drawing/2015/9/8/chartex" xmlns:cx2="http://schemas.microsoft.com/office/drawing/2015/10/21/chartex" xmlns:cx3="http://schemas.microsoft.com/office/drawing/2016/5/9/chartex" xmlns:cx4="http://schemas.microsoft.com/office/drawing/2016/5/10/chartex" xmlns:cx5="http://schemas.microsoft.com/office/drawing/2016/5/11/chartex" xmlns:cx6="http://schemas.microsoft.com/office/drawing/2016/5/12/chartex" xmlns:cx7="http://schemas.microsoft.com/office/drawing/2016/5/13/chartex" xmlns:cx8="http://schemas.microsoft.com/office/drawing/2016/5/14/chartex" xmlns:mc="http://schemas.openxmlformats.org/markup-compatibility/2006" xmlns:aink="http://schemas.microsoft.com/office/drawing/2016/ink" xmlns:am3d="http://schemas.microsoft.com/office/drawing/2017/model3d" xmlns:o="urn:schemas-microsoft-com:office:office" xmlns:oel="http://schemas.microsoft.com/office/2019/extlst" xmlns:r="http://schemas.openxmlformats.org/officeDocument/2006/relationships" xmlns:m="http://schemas.openxmlformats.org/officeDocument/2006/math" xmlns:v="urn:schemas-microsoft-com:vml" xmlns:wp14="http://schemas.microsoft.com/office/word/2010/wordprocessingDrawing" xmlns:wp="http://schemas.openxmlformats.org/drawingml/2006/wordprocessingDrawing" xmlns:w10="urn:schemas-microsoft-com:office:word" xmlns:w="http://schemas.openxmlformats.org/wordprocessingml/2006/main" xmlns:w14="http://schemas.microsoft.com/office/word/2010/wordml" xmlns:w15="http://schemas.microsoft.com/office/word/2012/wordml" xmlns:w16cex="http://schemas.microsoft.com/office/word/2018/wordml/cex" xmlns:w16cid="http://schemas.microsoft.com/office/word/2016/wordml/cid" xmlns:w16="http://schemas.microsoft.com/office/word/2018/wordml" xmlns:w16du="http://schemas.microsoft.com/office/word/2023/wordml/word16du" xmlns:w16sdtdh="http://schemas.microsoft.com/office/word/2020/wordml/sdtdatahash" xmlns:w16sdtfl="http://schemas.microsoft.com/office/word/2024/wordml/sdtformatlock" xmlns:w16se="http://schemas.microsoft.com/office/word/2015/wordml/symex" xmlns:wpg="http://schemas.microsoft.com/office/word/2010/wordprocessingGroup" xmlns:wpi="http://schemas.microsoft.com/office/word/2010/wordprocessingInk" xmlns:wne="http://schemas.microsoft.com/office/word/2006/wordml" xmlns:wps="http://schemas.microsoft.com/office/word/2010/wordprocessingShape" mc:Ignorable="w14 w15 w16se w16cid w16 w16cex w16sdtdh w16sdtfl w16du wp14">
   <w:abstractNum w:abstractNumId="0" w15:restartNumberingAfterBreak="0">
     <w:nsid w:val="00306F2B"/>
     <w:multiLevelType w:val="multilevel"/>
@@ -487,6 +564,127 @@
     </w:lvl>
   </w:abstractNum>
   <w:abstractNum w:abstractNumId="1" w15:restartNumberingAfterBreak="0">
+    <w:nsid w:val="01A12672"/>
+    <w:multiLevelType w:val="multilevel"/>
+    <w:tmpl w:val="203C18F6"/>
+    <w:lvl w:ilvl="0">
+      <w:start w:val="1"/>
+      <w:numFmt w:val="decimal"/>
+      <w:lvlText w:val="%1."/>
+      <w:lvlJc w:val="left"/>
+      <w:pPr>
+        <w:tabs>
+          <w:tab w:val="num" w:pos="720"/>
+        </w:tabs>
+        <w:ind w:left="720" w:hanging="360"/>
+      </w:pPr>
+    </w:lvl>
+    <w:lvl w:ilvl="1">
+      <w:start w:val="1"/>
+      <w:numFmt w:val="bullet"/>
+      <w:lvlText w:val="o"/>
+      <w:lvlJc w:val="left"/>
+      <w:pPr>
+        <w:tabs>
+          <w:tab w:val="num" w:pos="1440"/>
+        </w:tabs>
+        <w:ind w:left="1440" w:hanging="360"/>
+      </w:pPr>
+      <w:rPr>
+        <w:rFonts w:ascii="Courier New" w:hAnsi="Courier New" w:hint="default"/>
+        <w:sz w:val="20"/>
+      </w:rPr>
+    </w:lvl>
+    <w:lvl w:ilvl="2">
+      <w:start w:val="1"/>
+      <w:numFmt w:val="bullet"/>
+      <w:lvlText w:val=""/>
+      <w:lvlJc w:val="left"/>
+      <w:pPr>
+        <w:tabs>
+          <w:tab w:val="num" w:pos="2160"/>
+        </w:tabs>
+        <w:ind w:left="2160" w:hanging="360"/>
+      </w:pPr>
+      <w:rPr>
+        <w:rFonts w:ascii="Wingdings" w:hAnsi="Wingdings" w:hint="default"/>
+        <w:sz w:val="20"/>
+      </w:rPr>
+    </w:lvl>
+    <w:lvl w:ilvl="3" w:tentative="1">
+      <w:start w:val="1"/>
+      <w:numFmt w:val="decimal"/>
+      <w:lvlText w:val="%4."/>
+      <w:lvlJc w:val="left"/>
+      <w:pPr>
+        <w:tabs>
+          <w:tab w:val="num" w:pos="2880"/>
+        </w:tabs>
+        <w:ind w:left="2880" w:hanging="360"/>
+      </w:pPr>
+    </w:lvl>
+    <w:lvl w:ilvl="4" w:tentative="1">
+      <w:start w:val="1"/>
+      <w:numFmt w:val="decimal"/>
+      <w:lvlText w:val="%5."/>
+      <w:lvlJc w:val="left"/>
+      <w:pPr>
+        <w:tabs>
+          <w:tab w:val="num" w:pos="3600"/>
+        </w:tabs>
+        <w:ind w:left="3600" w:hanging="360"/>
+      </w:pPr>
+    </w:lvl>
+    <w:lvl w:ilvl="5" w:tentative="1">
+      <w:start w:val="1"/>
+      <w:numFmt w:val="decimal"/>
+      <w:lvlText w:val="%6."/>
+      <w:lvlJc w:val="left"/>
+      <w:pPr>
+        <w:tabs>
+          <w:tab w:val="num" w:pos="4320"/>
+        </w:tabs>
+        <w:ind w:left="4320" w:hanging="360"/>
+      </w:pPr>
+    </w:lvl>
+    <w:lvl w:ilvl="6" w:tentative="1">
+      <w:start w:val="1"/>
+      <w:numFmt w:val="decimal"/>
+      <w:lvlText w:val="%7."/>
+      <w:lvlJc w:val="left"/>
+      <w:pPr>
+        <w:tabs>
+          <w:tab w:val="num" w:pos="5040"/>
+        </w:tabs>
+        <w:ind w:left="5040" w:hanging="360"/>
+      </w:pPr>
+    </w:lvl>
+    <w:lvl w:ilvl="7" w:tentative="1">
+      <w:start w:val="1"/>
+      <w:numFmt w:val="decimal"/>
+      <w:lvlText w:val="%8."/>
+      <w:lvlJc w:val="left"/>
+      <w:pPr>
+        <w:tabs>
+          <w:tab w:val="num" w:pos="5760"/>
+        </w:tabs>
+        <w:ind w:left="5760" w:hanging="360"/>
+      </w:pPr>
+    </w:lvl>
+    <w:lvl w:ilvl="8" w:tentative="1">
+      <w:start w:val="1"/>
+      <w:numFmt w:val="decimal"/>
+      <w:lvlText w:val="%9."/>
+      <w:lvlJc w:val="left"/>
+      <w:pPr>
+        <w:tabs>
+          <w:tab w:val="num" w:pos="6480"/>
+        </w:tabs>
+        <w:ind w:left="6480" w:hanging="360"/>
+      </w:pPr>
+    </w:lvl>
+  </w:abstractNum>
+  <w:abstractNum w:abstractNumId="2" w15:restartNumberingAfterBreak="0">
     <w:nsid w:val="37016D2E"/>
     <w:multiLevelType w:val="multilevel"/>
     <w:tmpl w:val="B4769322"/>
@@ -635,7 +833,7 @@
       </w:rPr>
     </w:lvl>
   </w:abstractNum>
-  <w:abstractNum w:abstractNumId="2" w15:restartNumberingAfterBreak="0">
+  <w:abstractNum w:abstractNumId="3" w15:restartNumberingAfterBreak="0">
     <w:nsid w:val="606E2105"/>
     <w:multiLevelType w:val="multilevel"/>
     <w:tmpl w:val="E460D29E"/>
@@ -788,16 +986,19 @@
     <w:abstractNumId w:val="0"/>
   </w:num>
   <w:num w:numId="2" w16cid:durableId="1311517784">
+    <w:abstractNumId w:val="3"/>
+  </w:num>
+  <w:num w:numId="3" w16cid:durableId="26757247">
     <w:abstractNumId w:val="2"/>
   </w:num>
-  <w:num w:numId="3" w16cid:durableId="26757247">
+  <w:num w:numId="4" w16cid:durableId="255213068">
     <w:abstractNumId w:val="1"/>
   </w:num>
 </w:numbering>
 </file>
 
 <file path=word/styles.xml><?xml version="1.0" encoding="utf-8"?>
-<w:styles xmlns:mc="http://schemas.openxmlformats.org/markup-compatibility/2006" xmlns:r="http://schemas.openxmlformats.org/officeDocument/2006/relationships" xmlns:w="http://schemas.openxmlformats.org/wordprocessingml/2006/main" xmlns:w14="http://schemas.microsoft.com/office/word/2010/wordml" xmlns:w15="http://schemas.microsoft.com/office/word/2012/wordml" xmlns:w16cex="http://schemas.microsoft.com/office/word/2018/wordml/cex" xmlns:w16cid="http://schemas.microsoft.com/office/word/2016/wordml/cid" xmlns:w16="http://schemas.microsoft.com/office/word/2018/wordml" xmlns:w16du="http://schemas.microsoft.com/office/word/2023/wordml/word16du" xmlns:w16sdtdh="http://schemas.microsoft.com/office/word/2020/wordml/sdtdatahash" xmlns:w16se="http://schemas.microsoft.com/office/word/2015/wordml/symex" mc:Ignorable="w14 w15 w16se w16cid w16 w16cex w16sdtdh w16du">
+<w:styles xmlns:mc="http://schemas.openxmlformats.org/markup-compatibility/2006" xmlns:r="http://schemas.openxmlformats.org/officeDocument/2006/relationships" xmlns:w="http://schemas.openxmlformats.org/wordprocessingml/2006/main" xmlns:w14="http://schemas.microsoft.com/office/word/2010/wordml" xmlns:w15="http://schemas.microsoft.com/office/word/2012/wordml" xmlns:w16cex="http://schemas.microsoft.com/office/word/2018/wordml/cex" xmlns:w16cid="http://schemas.microsoft.com/office/word/2016/wordml/cid" xmlns:w16="http://schemas.microsoft.com/office/word/2018/wordml" xmlns:w16du="http://schemas.microsoft.com/office/word/2023/wordml/word16du" xmlns:w16sdtdh="http://schemas.microsoft.com/office/word/2020/wordml/sdtdatahash" xmlns:w16sdtfl="http://schemas.microsoft.com/office/word/2024/wordml/sdtformatlock" xmlns:w16se="http://schemas.microsoft.com/office/word/2015/wordml/symex" mc:Ignorable="w14 w15 w16se w16cid w16 w16cex w16sdtdh w16sdtfl w16du">
   <w:docDefaults>
     <w:rPrDefault>
       <w:rPr>

</xml_diff>